<commit_message>
[TCC-0] Update projeto de pesquisa with new info
</commit_message>
<xml_diff>
--- a/Files/research/projeto_de_pesquisa.docx
+++ b/Files/research/projeto_de_pesquisa.docx
@@ -11,6 +11,101 @@
       </w:pPr>
       <w:r>
         <w:rPr/>
+        <w:t>Objetivo</w:t>
+      </w:r>
+    </w:p>
+    <w:p>
+      <w:pPr>
+        <w:pStyle w:val="Normal"/>
+        <w:bidi w:val="0"/>
+        <w:jc w:val="left"/>
+        <w:rPr/>
+      </w:pPr>
+      <w:r>
+        <w:rPr/>
+      </w:r>
+    </w:p>
+    <w:p>
+      <w:pPr>
+        <w:pStyle w:val="Normal"/>
+        <w:bidi w:val="0"/>
+        <w:jc w:val="left"/>
+        <w:rPr/>
+      </w:pPr>
+      <w:r>
+        <w:rPr/>
+        <w:t>Objetivo Geral</w:t>
+      </w:r>
+    </w:p>
+    <w:p>
+      <w:pPr>
+        <w:pStyle w:val="Normal"/>
+        <w:bidi w:val="0"/>
+        <w:jc w:val="left"/>
+        <w:rPr/>
+      </w:pPr>
+      <w:r>
+        <w:rPr/>
+        <w:t>O objetivo geral é criar um site para auxiliar imigrantes e brasileiros</w:t>
+      </w:r>
+    </w:p>
+    <w:p>
+      <w:pPr>
+        <w:pStyle w:val="Normal"/>
+        <w:bidi w:val="0"/>
+        <w:jc w:val="left"/>
+        <w:rPr/>
+      </w:pPr>
+      <w:r>
+        <w:rPr/>
+      </w:r>
+    </w:p>
+    <w:p>
+      <w:pPr>
+        <w:pStyle w:val="Normal"/>
+        <w:bidi w:val="0"/>
+        <w:jc w:val="left"/>
+        <w:rPr/>
+      </w:pPr>
+      <w:r>
+        <w:rPr/>
+        <w:t>Objetivos específicos</w:t>
+      </w:r>
+    </w:p>
+    <w:p>
+      <w:pPr>
+        <w:pStyle w:val="Normal"/>
+        <w:bidi w:val="0"/>
+        <w:jc w:val="left"/>
+        <w:rPr/>
+      </w:pPr>
+      <w:r>
+        <w:rPr/>
+        <w:t>- Auxiliar as pessoas a encontrarem empregos no Brasil</w:t>
+      </w:r>
+    </w:p>
+    <w:p>
+      <w:pPr>
+        <w:pStyle w:val="Normal"/>
+        <w:bidi w:val="0"/>
+        <w:jc w:val="left"/>
+        <w:rPr/>
+      </w:pPr>
+      <w:r>
+        <w:rPr/>
+        <w:t>- Normalizar o entendimento referente a legislações e normas brasileiras</w:t>
+      </w:r>
+    </w:p>
+    <w:p>
+      <w:pPr>
+        <w:pStyle w:val="Normal"/>
+        <w:bidi w:val="0"/>
+        <w:jc w:val="left"/>
+        <w:rPr/>
+      </w:pPr>
+      <w:r>
+        <w:rPr/>
+        <w:t>- Promover e auxiliar a imigração de mão de obra qualificada no Brasil</w:t>
       </w:r>
     </w:p>
     <w:sectPr>
@@ -20,6 +115,7 @@
       <w:pgNumType w:fmt="decimal"/>
       <w:formProt w:val="false"/>
       <w:textDirection w:val="lrTb"/>
+      <w:docGrid w:type="default" w:linePitch="100" w:charSpace="0"/>
     </w:sectPr>
   </w:body>
 </w:document>
@@ -39,7 +135,6 @@
     </w:rPrDefault>
     <w:pPrDefault>
       <w:pPr>
-        <w:widowControl/>
         <w:suppressAutoHyphens w:val="true"/>
       </w:pPr>
     </w:pPrDefault>
@@ -49,7 +144,10 @@
     <w:qFormat/>
     <w:pPr>
       <w:widowControl/>
+      <w:suppressAutoHyphens w:val="true"/>
       <w:bidi w:val="0"/>
+      <w:spacing w:before="0" w:after="0"/>
+      <w:jc w:val="left"/>
     </w:pPr>
     <w:rPr>
       <w:rFonts w:ascii="Liberation Serif" w:hAnsi="Liberation Serif" w:eastAsia="Noto Serif CJK SC" w:cs="Lohit Devanagari"/>

</xml_diff>